<commit_message>
New presentation; 2 slides left
</commit_message>
<xml_diff>
--- a/Речь для презентации.docx
+++ b/Речь для презентации.docx
@@ -51,17 +51,12 @@
     <w:p>
       <w:pPr>
         <w:spacing w:after="0"/>
-      </w:pPr>
-      <w:r>
-        <w:t xml:space="preserve">В наши дни всё большую популярность приобретают различные голосовые </w:t>
-      </w:r>
-      <w:r>
-        <w:t>помощники</w:t>
-      </w:r>
-      <w:bookmarkStart w:id="0" w:name="_GoBack"/>
-      <w:bookmarkEnd w:id="0"/>
-      <w:r>
-        <w:t xml:space="preserve"> (</w:t>
+        <w:rPr>
+          <w:b/>
+        </w:rPr>
+      </w:pPr>
+      <w:r>
+        <w:t>В наши дни всё большую популярность приобретают различные голосовые помощники (</w:t>
       </w:r>
       <w:r>
         <w:rPr>
@@ -79,7 +74,7 @@
         <w:t>Cortana</w:t>
       </w:r>
       <w:r>
-        <w:t>) и голосовые меню (</w:t>
+        <w:t>, Дуся) и голосовые меню (</w:t>
       </w:r>
       <w:r>
         <w:rPr>
@@ -115,15 +110,33 @@
         <w:t>Response</w:t>
       </w:r>
       <w:r>
-        <w:t>). В их основе лежит передача речи и приём речевой информации.</w:t>
-      </w:r>
-    </w:p>
-    <w:p>
-      <w:pPr>
-        <w:spacing w:after="0"/>
-      </w:pPr>
-      <w:r>
-        <w:t>Одна из главных проблем наряду с распознаванием речи – это то, что не существует настолько надёжных каналов связи, которые могут обеспечить полное отсутствие помех, воздействующих на передаваемую речь. Три наиболее популярных метода защиты от помех – это аппаратное улучшение канала связи, повышение отношения сигнал/шум, а также помехоустойчивое кодирование.</w:t>
+        <w:t xml:space="preserve">). В их основе зачастую лежит не только распознавание речи, но и её передача для последующей обработки. </w:t>
+      </w:r>
+      <w:r>
+        <w:rPr>
+          <w:b/>
+        </w:rPr>
+        <w:t>[В частности – на стороне сервера ИИ синтезирует ре</w:t>
+      </w:r>
+      <w:r>
+        <w:rPr>
+          <w:b/>
+        </w:rPr>
+        <w:t xml:space="preserve">чь для ответа. Другой пример – </w:t>
+      </w:r>
+      <w:r>
+        <w:rPr>
+          <w:b/>
+        </w:rPr>
+        <w:t>сохранение для самообучения; к примеру, Дуся сохраняет неизвестные ей запросы пользователей, чтобы использовать их в последующем.]</w:t>
+      </w:r>
+    </w:p>
+    <w:p>
+      <w:pPr>
+        <w:spacing w:after="0"/>
+      </w:pPr>
+      <w:r>
+        <w:t>Поэтому одна из главных проблем наряду с распознаванием речи – это то, что не существует настолько надёжных каналов связи, которые могут обеспечить полное отсутствие помех, воздействующих на передаваемую речь. Три наиболее популярных метода защиты от помех – это аппаратное улучшение канала связи, повышение отношения сигнал/шум, а также помехоустойчивое кодирование.</w:t>
       </w:r>
     </w:p>
     <w:p>
@@ -164,19 +177,36 @@
         <w:spacing w:after="0"/>
       </w:pPr>
       <w:r>
-        <w:t xml:space="preserve">Рисунок на данном слайде демонстрирует последовательность обработки речевого сигнала при кодировании </w:t>
+        <w:t>Рисунок на данном слайде демонстрирует наиболее распространённую последовательность обработки речевого сигнала при кодировании (</w:t>
       </w:r>
       <w:r>
         <w:rPr>
           <w:i/>
         </w:rPr>
-        <w:t>(при декодировании всё происходит в обратном порядке)</w:t>
-      </w:r>
-      <w:r>
-        <w:t>.</w:t>
-      </w:r>
-      <w:r>
-        <w:t xml:space="preserve"> </w:t>
+        <w:t>при декодировании всё происходит в обратном порядке</w:t>
+      </w:r>
+      <w:r>
+        <w:t xml:space="preserve">). Следует заметить, что в отдельных случаях можно отказаться от некоторых этапов в помехоустойчивом кодировании. </w:t>
+      </w:r>
+      <w:proofErr w:type="gramStart"/>
+      <w:r>
+        <w:rPr>
+          <w:b/>
+        </w:rPr>
+        <w:t>[Например</w:t>
+      </w:r>
+      <w:proofErr w:type="gramEnd"/>
+      <w:r>
+        <w:rPr>
+          <w:b/>
+        </w:rPr>
+        <w:t>,</w:t>
+      </w:r>
+      <w:r>
+        <w:rPr>
+          <w:b/>
+        </w:rPr>
+        <w:t xml:space="preserve"> при низкой вероятности возникновения ошибки можно отказаться от блочного кодирования и интерливинга]</w:t>
       </w:r>
     </w:p>
     <w:p>
@@ -225,13 +255,7 @@
         <w:spacing w:after="0"/>
       </w:pPr>
       <w:r>
-        <w:t xml:space="preserve">Вокодер – самый простой вариант речевого кодека, он определяет номер фонемы (как следствие – любая речь превращается в однотипный вариант; фонема – </w:t>
-      </w:r>
-      <w:r>
-        <w:t>минимальная</w:t>
-      </w:r>
-      <w:r>
-        <w:t xml:space="preserve"> смыслоразличительная единица языка, не имеющая лексического или грамматического значения). </w:t>
+        <w:t xml:space="preserve">Вокодер – самый простой вариант речевого кодека, он определяет номер фонемы (как следствие – любая речь превращается в однотипный вариант; фонема – минимальная смыслоразличительная единица языка, не имеющая лексического или грамматического значения). </w:t>
       </w:r>
       <w:proofErr w:type="spellStart"/>
       <w:r>
@@ -239,13 +263,8 @@
       </w:r>
       <w:proofErr w:type="spellEnd"/>
       <w:r>
-        <w:t>, в свою очередь, определяет параметры фильтра для синтеза речевого сигнала (что позволяет сделать передаваемы сигнал более похожим на речь человека-источника).</w:t>
-      </w:r>
-    </w:p>
-    <w:p>
-      <w:pPr>
-        <w:spacing w:after="0"/>
-      </w:pPr>
+        <w:t>, в свою очередь, определяет параметры фильтра для синтеза речевого сигнала (что позволяет сделать передаваемый сигнал более похожим на речь человека-источника: тон, интонация, тембр).</w:t>
+      </w:r>
     </w:p>
     <w:p>
       <w:pPr>
@@ -262,9 +281,11 @@
       <w:r>
         <w:t xml:space="preserve"> (кодируют сразу весь информационный пакет). Однако ни один из помехоустойчивых кодов не в состоянии восстановить правильную информационную последовательность, если ошибкам подверглось слишком много подряд идущих бит. Решением данной проблемы является интерливинг:</w:t>
       </w:r>
-      <w:r>
-        <w:t xml:space="preserve"> </w:t>
-      </w:r>
+    </w:p>
+    <w:p>
+      <w:pPr>
+        <w:spacing w:after="0"/>
+      </w:pPr>
       <w:r>
         <w:t xml:space="preserve">если при передаче информация подверглась пачечным ошибкам, то на приёмной стороне после сборки последовательности для декодирования повреждённые биты окажутся на значительном расстоянии друг от друга. </w:t>
       </w:r>
@@ -273,11 +294,6 @@
       <w:pPr>
         <w:spacing w:after="0"/>
       </w:pPr>
-    </w:p>
-    <w:p>
-      <w:pPr>
-        <w:spacing w:after="0"/>
-      </w:pPr>
       <w:r>
         <w:t>Исходя из имеющейся информации, были проведены исследования, в ходе которых были рассмотрены существующие методы обработки речи и предложена своя реализация библиотек, предназначенных для обработки речи, а также методология выбора более подходящего варианта обработки речи с учётом имеющегося канала связи.</w:t>
       </w:r>
@@ -301,6 +317,7 @@
         <w:rPr>
           <w:b/>
         </w:rPr>
+        <w:lastRenderedPageBreak/>
         <w:t>Слайд 4</w:t>
       </w:r>
     </w:p>
@@ -309,22 +326,7 @@
         <w:spacing w:after="0"/>
       </w:pPr>
       <w:r>
-        <w:t>Исходя из имеющейся информации, были проведены исследования, в ходе которых были рассмотрены существующие методы обработки речи и предложена своя реализация библиотек, предназначенных для обработки речи, а также методология выбора более подходящего варианта обработки речи с учётом имеющегося канала связи.</w:t>
-      </w:r>
-    </w:p>
-    <w:p>
-      <w:pPr>
-        <w:spacing w:after="0"/>
-      </w:pPr>
-      <w:r>
-        <w:lastRenderedPageBreak/>
-        <w:t>Перед разработкой библиотек было прове</w:t>
-      </w:r>
-      <w:r>
-        <w:t>д</w:t>
-      </w:r>
-      <w:r>
-        <w:t>ено их проектирование и поставлены следующие вопросы (</w:t>
+        <w:t>Перед разработкой библиотек было проведено их проектирование и поставлены следующие вопросы (</w:t>
       </w:r>
       <w:r>
         <w:rPr>
@@ -342,12 +344,12 @@
         <w:pStyle w:val="a3"/>
         <w:numPr>
           <w:ilvl w:val="0"/>
-          <w:numId w:val="3"/>
+          <w:numId w:val="5"/>
         </w:numPr>
         <w:spacing w:after="0"/>
       </w:pPr>
       <w:r>
-        <w:t xml:space="preserve">Область применения – всюду, где требуется передавать речевой сигнал (голосовой чат в играх, беспроводные усилители звука). </w:t>
+        <w:t xml:space="preserve">Область применения – всюду, где требуется обрабатывать и передавать речевой сигнал (помимо упомянутых ранее голосовых помощников и меню - голосовой чат в играх, беспроводные усилители звука). </w:t>
       </w:r>
     </w:p>
     <w:p>
@@ -355,7 +357,7 @@
         <w:pStyle w:val="a3"/>
         <w:numPr>
           <w:ilvl w:val="0"/>
-          <w:numId w:val="3"/>
+          <w:numId w:val="5"/>
         </w:numPr>
         <w:spacing w:after="0"/>
       </w:pPr>
@@ -478,265 +480,167 @@
         <w:rPr>
           <w:b/>
         </w:rPr>
-        <w:t>Слайд 6</w:t>
-      </w:r>
-    </w:p>
-    <w:p>
-      <w:pPr>
-        <w:spacing w:after="0"/>
-      </w:pPr>
-      <w:r>
-        <w:t>Данный слайд – напоминание того</w:t>
-      </w:r>
-      <w:r>
-        <w:t xml:space="preserve">, как выглядит </w:t>
+        <w:t xml:space="preserve">Слайд </w:t>
+      </w:r>
+      <w:r>
+        <w:rPr>
+          <w:b/>
+        </w:rPr>
+        <w:t>6</w:t>
+      </w:r>
+    </w:p>
+    <w:p>
+      <w:pPr>
+        <w:spacing w:after="0"/>
+      </w:pPr>
+      <w:r>
+        <w:t xml:space="preserve">Для начала было решено создать объект для хранения речевого сигнала: помимо уже </w:t>
       </w:r>
       <w:proofErr w:type="spellStart"/>
       <w:r>
-        <w:t>прототипирование</w:t>
+        <w:t>упоминавшейся</w:t>
       </w:r>
       <w:proofErr w:type="spellEnd"/>
       <w:r>
+        <w:t xml:space="preserve"> ранее фонемы, речевой сигнал можно охарактеризовать следующими основными параметрами (</w:t>
+      </w:r>
+      <w:r>
+        <w:rPr>
+          <w:b/>
+          <w:i/>
+        </w:rPr>
+        <w:t>показать на слайд</w:t>
+      </w:r>
+      <w:r>
+        <w:t>).</w:t>
+      </w:r>
+    </w:p>
+    <w:p>
+      <w:pPr>
+        <w:spacing w:after="0"/>
+      </w:pPr>
+      <w:r>
+        <w:t xml:space="preserve">Это параметры фильтра линейного предсказания и параметры сигнала возбуждения. Для справки: в стандарте </w:t>
+      </w:r>
+      <w:r>
+        <w:rPr>
+          <w:lang w:val="en-US"/>
+        </w:rPr>
+        <w:t>GSM</w:t>
+      </w:r>
+      <w:r>
+        <w:t xml:space="preserve"> </w:t>
+      </w:r>
+      <w:r>
+        <w:t>около 20 параметров речевого сигнала.</w:t>
+      </w:r>
+    </w:p>
+    <w:p>
+      <w:pPr>
+        <w:spacing w:after="0"/>
+      </w:pPr>
+    </w:p>
+    <w:p>
+      <w:pPr>
+        <w:spacing w:after="0"/>
+        <w:rPr>
+          <w:b/>
+        </w:rPr>
+      </w:pPr>
+      <w:r>
+        <w:rPr>
+          <w:b/>
+        </w:rPr>
+        <w:t xml:space="preserve">Слайд </w:t>
+      </w:r>
+      <w:r>
+        <w:rPr>
+          <w:b/>
+        </w:rPr>
+        <w:t>7</w:t>
+      </w:r>
+    </w:p>
+    <w:p>
+      <w:pPr>
+        <w:spacing w:after="0"/>
+      </w:pPr>
+      <w:r>
+        <w:t>Также существует множество стандартов речевы</w:t>
+      </w:r>
+      <w:r>
+        <w:t xml:space="preserve">х кодеков, наиболее популярные </w:t>
+      </w:r>
+      <w:r>
+        <w:t>приведены на слайде (показать на слайд).</w:t>
+      </w:r>
+    </w:p>
+    <w:p>
+      <w:pPr>
+        <w:spacing w:after="0"/>
+      </w:pPr>
+      <w:r>
+        <w:rPr>
+          <w:lang w:val="en-US"/>
+        </w:rPr>
+        <w:t>G</w:t>
+      </w:r>
+      <w:r>
+        <w:t xml:space="preserve">.711 и </w:t>
+      </w:r>
+      <w:r>
+        <w:rPr>
+          <w:lang w:val="en-US"/>
+        </w:rPr>
+        <w:t>G</w:t>
+      </w:r>
+      <w:r>
+        <w:t xml:space="preserve">.726 – это стандарты для телефонии; </w:t>
+      </w:r>
+      <w:proofErr w:type="gramStart"/>
+      <w:r>
+        <w:t>726 также</w:t>
+      </w:r>
+      <w:proofErr w:type="gramEnd"/>
+      <w:r>
+        <w:t xml:space="preserve"> применяется в некоторых камерах видеонаблюдения.</w:t>
+      </w:r>
+    </w:p>
+    <w:p>
+      <w:pPr>
+        <w:spacing w:after="0"/>
+      </w:pPr>
+      <w:r>
+        <w:rPr>
+          <w:lang w:val="en-US"/>
+        </w:rPr>
+        <w:t>GSM</w:t>
+      </w:r>
+      <w:r>
         <w:t xml:space="preserve"> (</w:t>
       </w:r>
       <w:r>
         <w:rPr>
-          <w:i/>
-        </w:rPr>
-        <w:t>рисунок позаимствован с первой лекции</w:t>
-      </w:r>
-      <w:r>
-        <w:rPr>
-          <w:i/>
-        </w:rPr>
+          <w:lang w:val="en-US"/>
+        </w:rPr>
+        <w:t>Global</w:t>
+      </w:r>
+      <w:r>
         <w:t xml:space="preserve"> </w:t>
       </w:r>
       <w:r>
         <w:rPr>
-          <w:i/>
-        </w:rPr>
-        <w:t>по курсу «Основы программной инженерии»</w:t>
-      </w:r>
-      <w:r>
-        <w:rPr>
-          <w:i/>
-        </w:rPr>
-        <w:t>, лектор</w:t>
-      </w:r>
-      <w:r>
-        <w:rPr>
-          <w:i/>
-        </w:rPr>
+          <w:lang w:val="en-US"/>
+        </w:rPr>
+        <w:t>System</w:t>
+      </w:r>
+      <w:r>
         <w:t xml:space="preserve"> </w:t>
       </w:r>
-      <w:proofErr w:type="spellStart"/>
-      <w:r>
-        <w:rPr>
-          <w:i/>
-        </w:rPr>
-        <w:t>Ицыксона</w:t>
-      </w:r>
-      <w:proofErr w:type="spellEnd"/>
-      <w:r>
-        <w:rPr>
-          <w:i/>
-        </w:rPr>
-        <w:t xml:space="preserve"> В</w:t>
-      </w:r>
-      <w:r>
-        <w:rPr>
-          <w:i/>
-        </w:rPr>
-        <w:t xml:space="preserve">ладимир </w:t>
-      </w:r>
-      <w:r>
-        <w:rPr>
-          <w:i/>
-        </w:rPr>
-        <w:t>М</w:t>
-      </w:r>
-      <w:r>
-        <w:rPr>
-          <w:i/>
-        </w:rPr>
-        <w:t>ихайлович</w:t>
-      </w:r>
-      <w:r>
-        <w:t>).</w:t>
-      </w:r>
-    </w:p>
-    <w:p>
-      <w:pPr>
-        <w:spacing w:after="0"/>
-      </w:pPr>
-    </w:p>
-    <w:p>
-      <w:pPr>
-        <w:spacing w:after="0"/>
-        <w:rPr>
-          <w:b/>
-        </w:rPr>
-      </w:pPr>
-      <w:r>
-        <w:rPr>
-          <w:b/>
-        </w:rPr>
-        <w:t>Слайд 7</w:t>
-      </w:r>
-    </w:p>
-    <w:p>
-      <w:pPr>
-        <w:spacing w:after="0"/>
-      </w:pPr>
-      <w:r>
-        <w:t xml:space="preserve">Для начала было решено создать объект для хранения речевого сигнала: помимо уже </w:t>
-      </w:r>
-      <w:proofErr w:type="spellStart"/>
-      <w:r>
-        <w:t>упоминавшейся</w:t>
-      </w:r>
-      <w:proofErr w:type="spellEnd"/>
-      <w:r>
-        <w:t xml:space="preserve"> ранее фонемы, речевой сигнал можно охарактеризовать следующими основными параметрами (</w:t>
-      </w:r>
-      <w:r>
-        <w:rPr>
-          <w:b/>
-          <w:i/>
-        </w:rPr>
-        <w:t>показать на слайд</w:t>
-      </w:r>
-      <w:r>
-        <w:t>).</w:t>
-      </w:r>
-    </w:p>
-    <w:p>
-      <w:pPr>
-        <w:spacing w:after="0"/>
-      </w:pPr>
-      <w:r>
-        <w:t xml:space="preserve">Это параметры фильтра линейного предсказания и параметры сигнала возбуждения. Для справки: в стандарте </w:t>
-      </w:r>
-      <w:r>
-        <w:rPr>
-          <w:lang w:val="en-US"/>
-        </w:rPr>
-        <w:t>GSM</w:t>
-      </w:r>
-      <w:r>
-        <w:t xml:space="preserve"> около 20 параметров речевого сигнала.</w:t>
-      </w:r>
-    </w:p>
-    <w:p>
-      <w:pPr>
-        <w:spacing w:after="0"/>
-      </w:pPr>
-      <w:r>
-        <w:t xml:space="preserve">Для удобства хранения данных параметров была создана сущность </w:t>
-      </w:r>
-      <w:r>
-        <w:rPr>
-          <w:lang w:val="en-US"/>
-        </w:rPr>
-        <w:t>Voice</w:t>
-      </w:r>
-      <w:r>
-        <w:t>_</w:t>
-      </w:r>
-      <w:r>
-        <w:rPr>
-          <w:lang w:val="en-US"/>
-        </w:rPr>
-        <w:t>type</w:t>
-      </w:r>
-      <w:r>
-        <w:t xml:space="preserve"> (и её же предлагается использовать далее при работе с речевым сигналом).</w:t>
-      </w:r>
-    </w:p>
-    <w:p>
-      <w:pPr>
-        <w:spacing w:after="0"/>
-      </w:pPr>
-    </w:p>
-    <w:p>
-      <w:pPr>
-        <w:spacing w:after="0"/>
-        <w:rPr>
-          <w:b/>
-        </w:rPr>
-      </w:pPr>
-      <w:r>
-        <w:rPr>
-          <w:b/>
-        </w:rPr>
-        <w:t>Слайд 8</w:t>
-      </w:r>
-    </w:p>
-    <w:p>
-      <w:pPr>
-        <w:spacing w:after="0"/>
-      </w:pPr>
-      <w:r>
-        <w:t xml:space="preserve">Также существует множество стандартов речевых кодеков, наиболее </w:t>
-      </w:r>
-      <w:proofErr w:type="gramStart"/>
-      <w:r>
-        <w:t>популярные  приведены</w:t>
-      </w:r>
-      <w:proofErr w:type="gramEnd"/>
-      <w:r>
-        <w:t xml:space="preserve"> на слайде (показать на слайд).</w:t>
-      </w:r>
-    </w:p>
-    <w:p>
-      <w:pPr>
-        <w:spacing w:after="0"/>
-      </w:pPr>
-      <w:r>
-        <w:rPr>
-          <w:lang w:val="en-US"/>
-        </w:rPr>
-        <w:t>G</w:t>
-      </w:r>
-      <w:r>
-        <w:t xml:space="preserve">.711 и </w:t>
-      </w:r>
-      <w:r>
-        <w:rPr>
-          <w:lang w:val="en-US"/>
-        </w:rPr>
-        <w:t>G</w:t>
-      </w:r>
-      <w:r>
-        <w:t xml:space="preserve">.726 – это стандарты для телефонии; </w:t>
-      </w:r>
-      <w:proofErr w:type="gramStart"/>
-      <w:r>
-        <w:t>726 также</w:t>
-      </w:r>
-      <w:proofErr w:type="gramEnd"/>
-      <w:r>
-        <w:t xml:space="preserve"> применяется в некоторых камерах видеонаблюдения.</w:t>
-      </w:r>
-    </w:p>
-    <w:p>
-      <w:pPr>
-        <w:spacing w:after="0"/>
-      </w:pPr>
-      <w:r>
-        <w:rPr>
-          <w:lang w:val="en-US"/>
-        </w:rPr>
-        <w:t>GSM</w:t>
-      </w:r>
-      <w:r>
-        <w:t xml:space="preserve"> (</w:t>
-      </w:r>
-      <w:r>
-        <w:rPr>
-          <w:lang w:val="en-US"/>
-        </w:rPr>
-        <w:t>Global</w:t>
+      <w:r>
+        <w:rPr>
+          <w:lang w:val="en-US"/>
+        </w:rPr>
+        <w:t>for</w:t>
       </w:r>
       <w:r>
         <w:t xml:space="preserve"> </w:t>
@@ -745,7 +649,7 @@
         <w:rPr>
           <w:lang w:val="en-US"/>
         </w:rPr>
-        <w:t>System</w:t>
+        <w:t>Mobile</w:t>
       </w:r>
       <w:r>
         <w:t xml:space="preserve"> </w:t>
@@ -754,34 +658,10 @@
         <w:rPr>
           <w:lang w:val="en-US"/>
         </w:rPr>
-        <w:t>for</w:t>
-      </w:r>
-      <w:r>
-        <w:t xml:space="preserve"> </w:t>
-      </w:r>
-      <w:r>
-        <w:rPr>
-          <w:lang w:val="en-US"/>
-        </w:rPr>
-        <w:t>Mobile</w:t>
-      </w:r>
-      <w:r>
-        <w:t xml:space="preserve"> </w:t>
-      </w:r>
-      <w:r>
-        <w:rPr>
-          <w:lang w:val="en-US"/>
-        </w:rPr>
         <w:t>Communications</w:t>
       </w:r>
       <w:r>
-        <w:t xml:space="preserve">) – глобальный стандарт </w:t>
-      </w:r>
-      <w:r>
-        <w:t>циф</w:t>
-      </w:r>
-      <w:r>
-        <w:t>ровой мобильной сотовой связи.</w:t>
+        <w:t>) – глобальный стандарт цифровой мобильной сотовой связи.</w:t>
       </w:r>
     </w:p>
     <w:p>
@@ -887,25 +767,6 @@
       <w:pPr>
         <w:spacing w:after="0"/>
       </w:pPr>
-    </w:p>
-    <w:p>
-      <w:pPr>
-        <w:spacing w:after="0"/>
-        <w:rPr>
-          <w:b/>
-        </w:rPr>
-      </w:pPr>
-      <w:r>
-        <w:rPr>
-          <w:b/>
-        </w:rPr>
-        <w:t>Слайд 9</w:t>
-      </w:r>
-    </w:p>
-    <w:p>
-      <w:pPr>
-        <w:spacing w:after="0"/>
-      </w:pPr>
       <w:r>
         <w:t>Существующих стандартов по речевым кодекам крайне много, и на перечисление всех уйдёт много времени.</w:t>
       </w:r>
@@ -913,293 +774,357 @@
         <w:t xml:space="preserve"> </w:t>
       </w:r>
       <w:r>
-        <w:t xml:space="preserve">Однако при детальном рассмотрении </w:t>
-      </w:r>
-      <w:r>
-        <w:t>выясняется</w:t>
-      </w:r>
-      <w:r>
-        <w:t>, что так или иначе все указанные кодеки имеют почти одинаковую структуру.</w:t>
-      </w:r>
-    </w:p>
-    <w:p>
-      <w:pPr>
-        <w:spacing w:after="0"/>
-      </w:pPr>
-      <w:r>
-        <w:t>Далее приведены структуры двух упомянутых кодеков (в упрощённом варианте и чуть более подробном).</w:t>
-      </w:r>
-    </w:p>
-    <w:p>
-      <w:pPr>
-        <w:spacing w:after="0"/>
-      </w:pPr>
-    </w:p>
-    <w:p>
-      <w:pPr>
-        <w:spacing w:after="0"/>
-      </w:pPr>
-    </w:p>
-    <w:p>
-      <w:pPr>
-        <w:spacing w:after="0"/>
-        <w:rPr>
-          <w:b/>
-        </w:rPr>
-      </w:pPr>
-      <w:r>
-        <w:rPr>
-          <w:b/>
-        </w:rPr>
-        <w:t>Слайды 10-12: речевые кодеры</w:t>
-      </w:r>
-    </w:p>
-    <w:p>
-      <w:pPr>
-        <w:spacing w:after="0"/>
-      </w:pPr>
-      <w:r>
-        <w:t xml:space="preserve">В 10-ом слайде: </w:t>
-      </w:r>
-      <w:r>
-        <w:t>1/А(</w:t>
-      </w:r>
-      <w:r>
-        <w:rPr>
-          <w:lang w:val="en-US"/>
-        </w:rPr>
-        <w:t>z</w:t>
-      </w:r>
-      <w:r>
-        <w:t>) – синтезирующий фильтр с линейным предсказанием</w:t>
-      </w:r>
-    </w:p>
-    <w:p>
-      <w:pPr>
-        <w:spacing w:after="0"/>
-      </w:pPr>
-    </w:p>
-    <w:p>
-      <w:pPr>
-        <w:spacing w:after="0"/>
-      </w:pPr>
-    </w:p>
-    <w:p>
-      <w:pPr>
-        <w:spacing w:after="0"/>
-      </w:pPr>
-      <w:r>
-        <w:t>По 12-ому слайду:</w:t>
-      </w:r>
-    </w:p>
-    <w:p>
-      <w:pPr>
-        <w:spacing w:after="0"/>
-      </w:pPr>
-      <w:r>
-        <w:t>Учитывая всё вышесказанное, здесь приведена структура типичного речевого кодер</w:t>
-      </w:r>
-      <w:r>
-        <w:t>а</w:t>
-      </w:r>
-      <w:r>
-        <w:t>.</w:t>
-      </w:r>
-    </w:p>
-    <w:p>
-      <w:pPr>
-        <w:spacing w:after="0"/>
-      </w:pPr>
-      <w:r>
-        <w:t>Подводя итог проведённому блиц-обзору существующих кодеков можно сказать следующее: существующие речевые кодеки отличаются только форматом представления данных и алгоритмами расчёта параметров речевого сигнала, имея при этом общую структуру.</w:t>
-      </w:r>
-    </w:p>
-    <w:p>
-      <w:pPr>
-        <w:spacing w:after="0"/>
-      </w:pPr>
-      <w:r>
-        <w:t>Как следствие, мы можем сказать, ЧТО должен уметь делать речевой кодек, но при этом отв</w:t>
-      </w:r>
-      <w:r>
-        <w:t>ет на вопрос КАК ос</w:t>
-      </w:r>
-      <w:r>
-        <w:t xml:space="preserve">таётся на усмотрение разработчика. </w:t>
-      </w:r>
-    </w:p>
-    <w:p>
-      <w:pPr>
-        <w:spacing w:after="0"/>
-      </w:pPr>
-    </w:p>
-    <w:p>
-      <w:pPr>
-        <w:spacing w:after="0"/>
-      </w:pPr>
-    </w:p>
-    <w:p>
-      <w:pPr>
-        <w:spacing w:after="0"/>
-        <w:rPr>
-          <w:b/>
-        </w:rPr>
-      </w:pPr>
-      <w:r>
-        <w:rPr>
-          <w:b/>
-        </w:rPr>
-        <w:t>Слайд 13</w:t>
-      </w:r>
-    </w:p>
-    <w:p>
-      <w:pPr>
-        <w:spacing w:after="0"/>
-      </w:pPr>
-      <w:r>
-        <w:t>Исходя из сказанного, для разработки речевого кодека были использованы интерфейсы и, как следствие, набор модулей, реализующих речевой кодек, состоит из них. Следует заметить: реализация речевого кодека – это нетривиальная задача. Применяя данную библиотеку, сторонний разработчик будет знать, ЧТО ему требуется реализовать для создания речевого кодека. КАК – пусть решает он сам.</w:t>
-      </w:r>
-    </w:p>
-    <w:p>
-      <w:pPr>
-        <w:spacing w:after="0"/>
-      </w:pPr>
-    </w:p>
-    <w:p>
-      <w:pPr>
-        <w:spacing w:after="0"/>
-        <w:rPr>
-          <w:b/>
-        </w:rPr>
-      </w:pPr>
-      <w:r>
-        <w:rPr>
-          <w:b/>
-        </w:rPr>
-        <w:t>Слайд 14</w:t>
-      </w:r>
-    </w:p>
-    <w:p>
-      <w:pPr>
-        <w:spacing w:after="0"/>
-      </w:pPr>
-      <w:r>
-        <w:t>После завершения речевого кодирования мы должны сделать полученный код помехозащищённым. Для этого применяются следующие методы</w:t>
+        <w:t>Однако при детальном рассмотрении выясняется, что так или иначе все указанные кодеки имеют почти одинаковую структуру.</w:t>
+      </w:r>
+    </w:p>
+    <w:p>
+      <w:pPr>
+        <w:spacing w:after="0"/>
+      </w:pPr>
+    </w:p>
+    <w:p>
+      <w:pPr>
+        <w:spacing w:after="0"/>
+        <w:rPr>
+          <w:b/>
+        </w:rPr>
+      </w:pPr>
+      <w:r>
+        <w:rPr>
+          <w:b/>
+        </w:rPr>
+        <w:t xml:space="preserve">Слайд </w:t>
+      </w:r>
+      <w:r>
+        <w:rPr>
+          <w:b/>
+        </w:rPr>
+        <w:t>8</w:t>
+      </w:r>
+    </w:p>
+    <w:p>
+      <w:pPr>
+        <w:spacing w:after="0"/>
+      </w:pPr>
+      <w:r>
+        <w:t>Изучив структуры существующих речевых кодеров, было замечено, что существующие речевые кодеки отличаются только форматом представления данных и алгоритмами расчёта параметров речевого сигнала, имея при этом общую структуру.</w:t>
+      </w:r>
+    </w:p>
+    <w:p>
+      <w:pPr>
+        <w:spacing w:after="0"/>
+      </w:pPr>
+      <w:r>
+        <w:t xml:space="preserve">Исходя из этого была предложена структура, удовлетворяющий большинству из рассмотренных кодеров (данная структура позволяет создать как вокодер, так и </w:t>
+      </w:r>
+      <w:proofErr w:type="spellStart"/>
+      <w:r>
+        <w:t>липридер</w:t>
+      </w:r>
+      <w:proofErr w:type="spellEnd"/>
+      <w:r>
+        <w:t xml:space="preserve">). </w:t>
+      </w:r>
+    </w:p>
+    <w:p>
+      <w:pPr>
+        <w:spacing w:after="0"/>
+      </w:pPr>
+    </w:p>
+    <w:p>
+      <w:pPr>
+        <w:spacing w:after="0"/>
+      </w:pPr>
+    </w:p>
+    <w:p>
+      <w:pPr>
+        <w:spacing w:after="0"/>
+      </w:pPr>
+    </w:p>
+    <w:p>
+      <w:pPr>
+        <w:spacing w:after="0"/>
+        <w:rPr>
+          <w:b/>
+        </w:rPr>
+      </w:pPr>
+      <w:r>
+        <w:rPr>
+          <w:b/>
+        </w:rPr>
+        <w:lastRenderedPageBreak/>
+        <w:t xml:space="preserve">Слайд </w:t>
+      </w:r>
+      <w:r>
+        <w:rPr>
+          <w:b/>
+        </w:rPr>
+        <w:t>9</w:t>
+      </w:r>
+    </w:p>
+    <w:p>
+      <w:pPr>
+        <w:spacing w:after="0"/>
+      </w:pPr>
+      <w:r>
+        <w:t>Библиотека для речевого кодирования выполнена на интерфейсах. Это позволяет разработчику определить, что ему нужно, но при этом оставляет за ним выбор алгоритмов для речевого кодека.</w:t>
+      </w:r>
+    </w:p>
+    <w:p>
+      <w:pPr>
+        <w:spacing w:after="0"/>
+      </w:pPr>
+    </w:p>
+    <w:p>
+      <w:pPr>
+        <w:spacing w:after="0"/>
+        <w:rPr>
+          <w:b/>
+        </w:rPr>
+      </w:pPr>
+      <w:r>
+        <w:rPr>
+          <w:b/>
+        </w:rPr>
+        <w:t>Слайд 10</w:t>
+      </w:r>
+    </w:p>
+    <w:p>
+      <w:pPr>
+        <w:spacing w:after="0"/>
+        <w:rPr>
+          <w:b/>
+          <w:i/>
+        </w:rPr>
+      </w:pPr>
+      <w:r>
+        <w:rPr>
+          <w:b/>
+          <w:i/>
+        </w:rPr>
+        <w:t>Слайд для перехода от речевого кодирования к помехоустойчивому.</w:t>
+      </w:r>
+    </w:p>
+    <w:p>
+      <w:pPr>
+        <w:spacing w:after="0"/>
+      </w:pPr>
+      <w:r>
+        <w:t>Речевое кодирование не является помехозащищённым, поэтому требуется ввести защиту от помех. Следует заметить, что в простейшем случае защита от ошибок заключается только в обнаружении ошибки.</w:t>
+      </w:r>
+    </w:p>
+    <w:p>
+      <w:pPr>
+        <w:spacing w:after="0"/>
+      </w:pPr>
+    </w:p>
+    <w:p>
+      <w:pPr>
+        <w:spacing w:after="0"/>
+        <w:rPr>
+          <w:b/>
+        </w:rPr>
+      </w:pPr>
+      <w:r>
+        <w:rPr>
+          <w:b/>
+        </w:rPr>
+        <w:t>Слайд 1</w:t>
+      </w:r>
+      <w:r>
+        <w:rPr>
+          <w:b/>
+        </w:rPr>
+        <w:t>1</w:t>
+      </w:r>
+    </w:p>
+    <w:p>
+      <w:pPr>
+        <w:spacing w:after="0"/>
+      </w:pPr>
+      <w:r>
+        <w:t>В ходе исследования из всех рассмотренных методов помехоустойчивого кодирования были выбраны и реализованы следующие методы, т.к. они отвечали следующим критериям: могут находить и исправлять ошибки; простота реализации; применяются в существующих каналах связи.</w:t>
+      </w:r>
+    </w:p>
+    <w:p>
+      <w:pPr>
+        <w:spacing w:after="0"/>
+        <w:rPr>
+          <w:lang w:val="en-US"/>
+        </w:rPr>
+      </w:pPr>
+    </w:p>
+    <w:p>
+      <w:pPr>
+        <w:spacing w:after="0"/>
+        <w:rPr>
+          <w:b/>
+        </w:rPr>
+      </w:pPr>
+      <w:r>
+        <w:rPr>
+          <w:b/>
+        </w:rPr>
+        <w:t xml:space="preserve">Слайд </w:t>
+      </w:r>
+      <w:r>
+        <w:rPr>
+          <w:b/>
+        </w:rPr>
+        <w:t>12</w:t>
+      </w:r>
+    </w:p>
+    <w:p>
+      <w:pPr>
+        <w:spacing w:after="0"/>
+      </w:pPr>
+      <w:r>
+        <w:t>Основной вопрос, который встаёт при выборе метода помехоустойчивого кодирования – это (</w:t>
+      </w:r>
+      <w:r>
+        <w:rPr>
+          <w:b/>
+          <w:i/>
+        </w:rPr>
+        <w:t>показать на слайд и зачитать</w:t>
+      </w:r>
+      <w:r>
+        <w:t>).</w:t>
+      </w:r>
+    </w:p>
+    <w:p>
+      <w:pPr>
+        <w:spacing w:after="0"/>
+      </w:pPr>
+      <w:r>
+        <w:t xml:space="preserve">Для ответа на данный вопрос в первую очередь следует рассчитать вероятность возникновения ошибки при передаче информации. Ранее уже проводились исследования, связанные с расчётом вероятности возникновения ошибки в канале связи </w:t>
+      </w:r>
+      <w:r>
+        <w:rPr>
+          <w:i/>
+        </w:rPr>
+        <w:t>(источники (с 13 по 16) указаны в бакалаврской работе; в частности, данные исследования проводились академией Федеральной Службы Охраны РФ в 2013 году)</w:t>
+      </w:r>
+      <w:r>
+        <w:t>.  После изучения данных исследований, стало известно, что вероятность возникновения ошибки в канале связи составляет около 1% (с округлением в большую сторону).</w:t>
+      </w:r>
+    </w:p>
+    <w:p>
+      <w:pPr>
+        <w:spacing w:after="0"/>
+      </w:pPr>
+    </w:p>
+    <w:p>
+      <w:pPr>
+        <w:spacing w:after="0"/>
+        <w:rPr>
+          <w:b/>
+        </w:rPr>
+      </w:pPr>
+      <w:r>
+        <w:rPr>
+          <w:b/>
+        </w:rPr>
+        <w:t>Слайд 1</w:t>
+      </w:r>
+      <w:r>
+        <w:rPr>
+          <w:b/>
+        </w:rPr>
+        <w:t>3</w:t>
+      </w:r>
+    </w:p>
+    <w:p>
+      <w:pPr>
+        <w:spacing w:after="0"/>
+      </w:pPr>
+      <w:r>
+        <w:t>Эффективность речевого кодека оценивается по трём критериям: требуемая полоса пропускания, скорость работы и усреднённая субъективная оценка. Т.к. последние 2 критерия не всегда можно рассчитать однозначно, в основу данной методологии легло требование к полосе пропускания.</w:t>
+      </w:r>
+    </w:p>
+    <w:p>
+      <w:pPr>
+        <w:numPr>
+          <w:ilvl w:val="0"/>
+          <w:numId w:val="6"/>
+        </w:numPr>
+        <w:spacing w:after="0"/>
+      </w:pPr>
+      <w:r>
+        <w:t>Сначала предлагается по</w:t>
+      </w:r>
+      <w:r>
+        <w:t>лу</w:t>
+      </w:r>
+      <w:r>
+        <w:t>чить вероятность возникновения ошибки в имеющемся канале связи (рассчитать или узнать её, если данная информация имеется в спецификации к каналу свя</w:t>
+      </w:r>
+      <w:r>
+        <w:t>зи/была рассчитана ранее).</w:t>
+      </w:r>
+    </w:p>
+    <w:p>
+      <w:pPr>
+        <w:numPr>
+          <w:ilvl w:val="0"/>
+          <w:numId w:val="6"/>
+        </w:numPr>
+        <w:spacing w:after="0"/>
+      </w:pPr>
+      <w:r>
+        <w:t xml:space="preserve">Выбор метода защиты от помех – исходя из того, чтобы мы могли передать </w:t>
+      </w:r>
+      <w:r>
+        <w:rPr>
+          <w:lang w:val="en-US"/>
+        </w:rPr>
+        <w:t>max</w:t>
       </w:r>
       <w:r>
         <w:t xml:space="preserve"> </w:t>
       </w:r>
       <w:r>
-        <w:t>(</w:t>
-      </w:r>
-      <w:r>
-        <w:rPr>
-          <w:b/>
-          <w:i/>
-        </w:rPr>
-        <w:t>показать на слайд</w:t>
-      </w:r>
-      <w:r>
-        <w:t>).  Они были выбраны по ходу исследования из всех рассмотренных методов помехоустойчивого кодирования, т.к. отвечали следующим критериям: могут находить и исправлять ошибки; простота реализации; применяются в существующих каналах связи.</w:t>
-      </w:r>
-    </w:p>
-    <w:p>
-      <w:pPr>
-        <w:spacing w:after="0"/>
-      </w:pPr>
-    </w:p>
-    <w:p>
-      <w:pPr>
-        <w:spacing w:after="0"/>
-        <w:rPr>
-          <w:b/>
-        </w:rPr>
-      </w:pPr>
-      <w:r>
-        <w:rPr>
-          <w:b/>
-        </w:rPr>
-        <w:t>Слайд 15</w:t>
-      </w:r>
-    </w:p>
-    <w:p>
-      <w:pPr>
-        <w:spacing w:after="0"/>
-      </w:pPr>
-      <w:r>
-        <w:t>Основной вопрос, который встаёт при выборе метода помехоустойчивого кодирования – это (</w:t>
-      </w:r>
-      <w:r>
-        <w:rPr>
-          <w:b/>
-          <w:i/>
-        </w:rPr>
-        <w:t>показать на слайд и зачитать</w:t>
-      </w:r>
-      <w:r>
-        <w:t>).</w:t>
-      </w:r>
-    </w:p>
-    <w:p>
-      <w:pPr>
-        <w:spacing w:after="0"/>
-      </w:pPr>
-      <w:r>
-        <w:t xml:space="preserve">Для ответа на данный вопрос в первую очередь следует рассчитать вероятность возникновения ошибки при передаче информации. Ранее проводилось много исследований, связанных с расчётом вероятности возникновения ошибки в канале связи (источники (с 13 по 16) указаны в бакалаврской работе; в частности, данные исследования проводились академией Федеральной Службы Охраны РФ в 2013 году). </w:t>
-      </w:r>
-    </w:p>
-    <w:p>
-      <w:pPr>
-        <w:spacing w:after="0"/>
-      </w:pPr>
-    </w:p>
-    <w:p>
-      <w:pPr>
-        <w:spacing w:after="0"/>
-        <w:rPr>
-          <w:b/>
-        </w:rPr>
-      </w:pPr>
-      <w:r>
-        <w:rPr>
-          <w:b/>
-        </w:rPr>
-        <w:t>Слайд 16</w:t>
-      </w:r>
-    </w:p>
-    <w:p>
-      <w:pPr>
-        <w:spacing w:after="0"/>
-      </w:pPr>
-      <w:r>
-        <w:t xml:space="preserve">При расчёте вероятности возникновения ошибки следует учитывать следующие факторы (показать на слайд и зачитать). Учесть все источники ошибки невозможно, поэтому в расчётах присутствует определённая погрешность. </w:t>
-      </w:r>
-    </w:p>
-    <w:p>
-      <w:pPr>
-        <w:spacing w:after="0"/>
-      </w:pPr>
-      <w:r>
-        <w:t>С её учётом вероятность возникновения ошибки в канале связи без помехоустойчивого кодирования составляет…</w:t>
-      </w:r>
-    </w:p>
-    <w:p>
-      <w:pPr>
-        <w:spacing w:after="0"/>
-      </w:pPr>
-    </w:p>
-    <w:p>
-      <w:pPr>
-        <w:spacing w:after="0"/>
-        <w:rPr>
-          <w:b/>
-        </w:rPr>
-      </w:pPr>
-      <w:r>
-        <w:rPr>
-          <w:b/>
-        </w:rPr>
-        <w:t>Слайд 17</w:t>
+        <w:t>информации.</w:t>
+      </w:r>
+    </w:p>
+    <w:p>
+      <w:pPr>
+        <w:numPr>
+          <w:ilvl w:val="0"/>
+          <w:numId w:val="6"/>
+        </w:numPr>
+        <w:spacing w:after="0"/>
+      </w:pPr>
+      <w:r>
+        <w:t xml:space="preserve">В зависимости от доступного размера для полезной информации, можно определится с </w:t>
+      </w:r>
+      <w:r>
+        <w:t>кодеком: просто передача фонемы, передача основных параметров речевого сигнала или же полный набор параметров.</w:t>
+      </w:r>
+    </w:p>
+    <w:p>
+      <w:pPr>
+        <w:spacing w:after="0"/>
+      </w:pPr>
+    </w:p>
+    <w:p>
+      <w:pPr>
+        <w:spacing w:after="0"/>
+        <w:rPr>
+          <w:b/>
+        </w:rPr>
+      </w:pPr>
+      <w:r>
+        <w:rPr>
+          <w:b/>
+        </w:rPr>
+        <w:t>Слайд 1</w:t>
+      </w:r>
+      <w:r>
+        <w:rPr>
+          <w:b/>
+        </w:rPr>
+        <w:t>4</w:t>
       </w:r>
     </w:p>
     <w:p>
@@ -1234,7 +1159,6 @@
         <w:spacing w:after="0"/>
       </w:pPr>
       <w:r>
-        <w:lastRenderedPageBreak/>
         <w:t xml:space="preserve">По предлагаемой методологии выбора метода помехоустойчивого кодирования в данном случае можно предложить использовать только </w:t>
       </w:r>
       <w:proofErr w:type="spellStart"/>
@@ -1253,22 +1177,8 @@
       <w:r>
         <w:t xml:space="preserve"> кодов (применение блочных кодов будет излишним).</w:t>
       </w:r>
-    </w:p>
-    <w:p>
-      <w:pPr>
-        <w:spacing w:after="0"/>
-      </w:pPr>
-    </w:p>
-    <w:p>
-      <w:pPr>
-        <w:spacing w:after="0"/>
-      </w:pPr>
-      <w:r>
-        <w:rPr>
-          <w:b/>
-        </w:rPr>
-        <w:t>Слайд 18 – Спасибо за внимание!</w:t>
-      </w:r>
+      <w:bookmarkStart w:id="0" w:name="_GoBack"/>
+      <w:bookmarkEnd w:id="0"/>
     </w:p>
     <w:sectPr>
       <w:pgSz w:w="11906" w:h="16838"/>
@@ -1283,6 +1193,119 @@
 <file path=word/numbering.xml><?xml version="1.0" encoding="utf-8"?>
 <w:numbering xmlns:wpc="http://schemas.microsoft.com/office/word/2010/wordprocessingCanvas" xmlns:mc="http://schemas.openxmlformats.org/markup-compatibility/2006" xmlns:o="urn:schemas-microsoft-com:office:office" xmlns:r="http://schemas.openxmlformats.org/officeDocument/2006/relationships" xmlns:m="http://schemas.openxmlformats.org/officeDocument/2006/math" xmlns:v="urn:schemas-microsoft-com:vml" xmlns:wp14="http://schemas.microsoft.com/office/word/2010/wordprocessingDrawing" xmlns:wp="http://schemas.openxmlformats.org/drawingml/2006/wordprocessingDrawing" xmlns:w10="urn:schemas-microsoft-com:office:word" xmlns:w="http://schemas.openxmlformats.org/wordprocessingml/2006/main" xmlns:w14="http://schemas.microsoft.com/office/word/2010/wordml" xmlns:w15="http://schemas.microsoft.com/office/word/2012/wordml" xmlns:wpg="http://schemas.microsoft.com/office/word/2010/wordprocessingGroup" xmlns:wpi="http://schemas.microsoft.com/office/word/2010/wordprocessingInk" xmlns:wne="http://schemas.microsoft.com/office/word/2006/wordml" xmlns:wps="http://schemas.microsoft.com/office/word/2010/wordprocessingShape" mc:Ignorable="w14 w15 wp14">
   <w:abstractNum w:abstractNumId="0">
+    <w:nsid w:val="1F083F51"/>
+    <w:multiLevelType w:val="hybridMultilevel"/>
+    <w:tmpl w:val="B52E19A2"/>
+    <w:lvl w:ilvl="0" w:tplc="04190001">
+      <w:start w:val="1"/>
+      <w:numFmt w:val="bullet"/>
+      <w:lvlText w:val=""/>
+      <w:lvlJc w:val="left"/>
+      <w:pPr>
+        <w:ind w:left="720" w:hanging="360"/>
+      </w:pPr>
+      <w:rPr>
+        <w:rFonts w:ascii="Symbol" w:hAnsi="Symbol" w:hint="default"/>
+      </w:rPr>
+    </w:lvl>
+    <w:lvl w:ilvl="1" w:tplc="04190003" w:tentative="1">
+      <w:start w:val="1"/>
+      <w:numFmt w:val="bullet"/>
+      <w:lvlText w:val="o"/>
+      <w:lvlJc w:val="left"/>
+      <w:pPr>
+        <w:ind w:left="1440" w:hanging="360"/>
+      </w:pPr>
+      <w:rPr>
+        <w:rFonts w:ascii="Courier New" w:hAnsi="Courier New" w:cs="Courier New" w:hint="default"/>
+      </w:rPr>
+    </w:lvl>
+    <w:lvl w:ilvl="2" w:tplc="04190005" w:tentative="1">
+      <w:start w:val="1"/>
+      <w:numFmt w:val="bullet"/>
+      <w:lvlText w:val=""/>
+      <w:lvlJc w:val="left"/>
+      <w:pPr>
+        <w:ind w:left="2160" w:hanging="360"/>
+      </w:pPr>
+      <w:rPr>
+        <w:rFonts w:ascii="Wingdings" w:hAnsi="Wingdings" w:hint="default"/>
+      </w:rPr>
+    </w:lvl>
+    <w:lvl w:ilvl="3" w:tplc="04190001" w:tentative="1">
+      <w:start w:val="1"/>
+      <w:numFmt w:val="bullet"/>
+      <w:lvlText w:val=""/>
+      <w:lvlJc w:val="left"/>
+      <w:pPr>
+        <w:ind w:left="2880" w:hanging="360"/>
+      </w:pPr>
+      <w:rPr>
+        <w:rFonts w:ascii="Symbol" w:hAnsi="Symbol" w:hint="default"/>
+      </w:rPr>
+    </w:lvl>
+    <w:lvl w:ilvl="4" w:tplc="04190003" w:tentative="1">
+      <w:start w:val="1"/>
+      <w:numFmt w:val="bullet"/>
+      <w:lvlText w:val="o"/>
+      <w:lvlJc w:val="left"/>
+      <w:pPr>
+        <w:ind w:left="3600" w:hanging="360"/>
+      </w:pPr>
+      <w:rPr>
+        <w:rFonts w:ascii="Courier New" w:hAnsi="Courier New" w:cs="Courier New" w:hint="default"/>
+      </w:rPr>
+    </w:lvl>
+    <w:lvl w:ilvl="5" w:tplc="04190005" w:tentative="1">
+      <w:start w:val="1"/>
+      <w:numFmt w:val="bullet"/>
+      <w:lvlText w:val=""/>
+      <w:lvlJc w:val="left"/>
+      <w:pPr>
+        <w:ind w:left="4320" w:hanging="360"/>
+      </w:pPr>
+      <w:rPr>
+        <w:rFonts w:ascii="Wingdings" w:hAnsi="Wingdings" w:hint="default"/>
+      </w:rPr>
+    </w:lvl>
+    <w:lvl w:ilvl="6" w:tplc="04190001" w:tentative="1">
+      <w:start w:val="1"/>
+      <w:numFmt w:val="bullet"/>
+      <w:lvlText w:val=""/>
+      <w:lvlJc w:val="left"/>
+      <w:pPr>
+        <w:ind w:left="5040" w:hanging="360"/>
+      </w:pPr>
+      <w:rPr>
+        <w:rFonts w:ascii="Symbol" w:hAnsi="Symbol" w:hint="default"/>
+      </w:rPr>
+    </w:lvl>
+    <w:lvl w:ilvl="7" w:tplc="04190003" w:tentative="1">
+      <w:start w:val="1"/>
+      <w:numFmt w:val="bullet"/>
+      <w:lvlText w:val="o"/>
+      <w:lvlJc w:val="left"/>
+      <w:pPr>
+        <w:ind w:left="5760" w:hanging="360"/>
+      </w:pPr>
+      <w:rPr>
+        <w:rFonts w:ascii="Courier New" w:hAnsi="Courier New" w:cs="Courier New" w:hint="default"/>
+      </w:rPr>
+    </w:lvl>
+    <w:lvl w:ilvl="8" w:tplc="04190005" w:tentative="1">
+      <w:start w:val="1"/>
+      <w:numFmt w:val="bullet"/>
+      <w:lvlText w:val=""/>
+      <w:lvlJc w:val="left"/>
+      <w:pPr>
+        <w:ind w:left="6480" w:hanging="360"/>
+      </w:pPr>
+      <w:rPr>
+        <w:rFonts w:ascii="Wingdings" w:hAnsi="Wingdings" w:hint="default"/>
+      </w:rPr>
+    </w:lvl>
+  </w:abstractNum>
+  <w:abstractNum w:abstractNumId="1">
     <w:nsid w:val="260662E0"/>
     <w:multiLevelType w:val="hybridMultilevel"/>
     <w:tmpl w:val="0B72960C"/>
@@ -1371,7 +1394,120 @@
       </w:pPr>
     </w:lvl>
   </w:abstractNum>
-  <w:abstractNum w:abstractNumId="1">
+  <w:abstractNum w:abstractNumId="2">
+    <w:nsid w:val="2A18050E"/>
+    <w:multiLevelType w:val="hybridMultilevel"/>
+    <w:tmpl w:val="204430E0"/>
+    <w:lvl w:ilvl="0" w:tplc="79CE3ABA">
+      <w:start w:val="1"/>
+      <w:numFmt w:val="decimal"/>
+      <w:lvlText w:val="%1)"/>
+      <w:lvlJc w:val="left"/>
+      <w:pPr>
+        <w:tabs>
+          <w:tab w:val="num" w:pos="720"/>
+        </w:tabs>
+        <w:ind w:left="720" w:hanging="360"/>
+      </w:pPr>
+    </w:lvl>
+    <w:lvl w:ilvl="1" w:tplc="496E7192" w:tentative="1">
+      <w:start w:val="1"/>
+      <w:numFmt w:val="decimal"/>
+      <w:lvlText w:val="%2)"/>
+      <w:lvlJc w:val="left"/>
+      <w:pPr>
+        <w:tabs>
+          <w:tab w:val="num" w:pos="1440"/>
+        </w:tabs>
+        <w:ind w:left="1440" w:hanging="360"/>
+      </w:pPr>
+    </w:lvl>
+    <w:lvl w:ilvl="2" w:tplc="55B0C53A" w:tentative="1">
+      <w:start w:val="1"/>
+      <w:numFmt w:val="decimal"/>
+      <w:lvlText w:val="%3)"/>
+      <w:lvlJc w:val="left"/>
+      <w:pPr>
+        <w:tabs>
+          <w:tab w:val="num" w:pos="2160"/>
+        </w:tabs>
+        <w:ind w:left="2160" w:hanging="360"/>
+      </w:pPr>
+    </w:lvl>
+    <w:lvl w:ilvl="3" w:tplc="FBDCB46C" w:tentative="1">
+      <w:start w:val="1"/>
+      <w:numFmt w:val="decimal"/>
+      <w:lvlText w:val="%4)"/>
+      <w:lvlJc w:val="left"/>
+      <w:pPr>
+        <w:tabs>
+          <w:tab w:val="num" w:pos="2880"/>
+        </w:tabs>
+        <w:ind w:left="2880" w:hanging="360"/>
+      </w:pPr>
+    </w:lvl>
+    <w:lvl w:ilvl="4" w:tplc="21262C1C" w:tentative="1">
+      <w:start w:val="1"/>
+      <w:numFmt w:val="decimal"/>
+      <w:lvlText w:val="%5)"/>
+      <w:lvlJc w:val="left"/>
+      <w:pPr>
+        <w:tabs>
+          <w:tab w:val="num" w:pos="3600"/>
+        </w:tabs>
+        <w:ind w:left="3600" w:hanging="360"/>
+      </w:pPr>
+    </w:lvl>
+    <w:lvl w:ilvl="5" w:tplc="7D1AF464" w:tentative="1">
+      <w:start w:val="1"/>
+      <w:numFmt w:val="decimal"/>
+      <w:lvlText w:val="%6)"/>
+      <w:lvlJc w:val="left"/>
+      <w:pPr>
+        <w:tabs>
+          <w:tab w:val="num" w:pos="4320"/>
+        </w:tabs>
+        <w:ind w:left="4320" w:hanging="360"/>
+      </w:pPr>
+    </w:lvl>
+    <w:lvl w:ilvl="6" w:tplc="2D6832DE" w:tentative="1">
+      <w:start w:val="1"/>
+      <w:numFmt w:val="decimal"/>
+      <w:lvlText w:val="%7)"/>
+      <w:lvlJc w:val="left"/>
+      <w:pPr>
+        <w:tabs>
+          <w:tab w:val="num" w:pos="5040"/>
+        </w:tabs>
+        <w:ind w:left="5040" w:hanging="360"/>
+      </w:pPr>
+    </w:lvl>
+    <w:lvl w:ilvl="7" w:tplc="E18E97C4" w:tentative="1">
+      <w:start w:val="1"/>
+      <w:numFmt w:val="decimal"/>
+      <w:lvlText w:val="%8)"/>
+      <w:lvlJc w:val="left"/>
+      <w:pPr>
+        <w:tabs>
+          <w:tab w:val="num" w:pos="5760"/>
+        </w:tabs>
+        <w:ind w:left="5760" w:hanging="360"/>
+      </w:pPr>
+    </w:lvl>
+    <w:lvl w:ilvl="8" w:tplc="CE146AE8" w:tentative="1">
+      <w:start w:val="1"/>
+      <w:numFmt w:val="decimal"/>
+      <w:lvlText w:val="%9)"/>
+      <w:lvlJc w:val="left"/>
+      <w:pPr>
+        <w:tabs>
+          <w:tab w:val="num" w:pos="6480"/>
+        </w:tabs>
+        <w:ind w:left="6480" w:hanging="360"/>
+      </w:pPr>
+    </w:lvl>
+  </w:abstractNum>
+  <w:abstractNum w:abstractNumId="3">
     <w:nsid w:val="3A092E87"/>
     <w:multiLevelType w:val="hybridMultilevel"/>
     <w:tmpl w:val="3BAC9376"/>
@@ -1484,7 +1620,7 @@
       </w:rPr>
     </w:lvl>
   </w:abstractNum>
-  <w:abstractNum w:abstractNumId="2">
+  <w:abstractNum w:abstractNumId="4">
     <w:nsid w:val="5AFE11AD"/>
     <w:multiLevelType w:val="hybridMultilevel"/>
     <w:tmpl w:val="A3D0F062"/>
@@ -1573,14 +1709,136 @@
       </w:pPr>
     </w:lvl>
   </w:abstractNum>
+  <w:abstractNum w:abstractNumId="5">
+    <w:nsid w:val="7C161E84"/>
+    <w:multiLevelType w:val="hybridMultilevel"/>
+    <w:tmpl w:val="C8781600"/>
+    <w:lvl w:ilvl="0" w:tplc="04190001">
+      <w:start w:val="1"/>
+      <w:numFmt w:val="bullet"/>
+      <w:lvlText w:val=""/>
+      <w:lvlJc w:val="left"/>
+      <w:pPr>
+        <w:ind w:left="720" w:hanging="360"/>
+      </w:pPr>
+      <w:rPr>
+        <w:rFonts w:ascii="Symbol" w:hAnsi="Symbol" w:hint="default"/>
+      </w:rPr>
+    </w:lvl>
+    <w:lvl w:ilvl="1" w:tplc="04190003" w:tentative="1">
+      <w:start w:val="1"/>
+      <w:numFmt w:val="bullet"/>
+      <w:lvlText w:val="o"/>
+      <w:lvlJc w:val="left"/>
+      <w:pPr>
+        <w:ind w:left="1440" w:hanging="360"/>
+      </w:pPr>
+      <w:rPr>
+        <w:rFonts w:ascii="Courier New" w:hAnsi="Courier New" w:cs="Courier New" w:hint="default"/>
+      </w:rPr>
+    </w:lvl>
+    <w:lvl w:ilvl="2" w:tplc="04190005" w:tentative="1">
+      <w:start w:val="1"/>
+      <w:numFmt w:val="bullet"/>
+      <w:lvlText w:val=""/>
+      <w:lvlJc w:val="left"/>
+      <w:pPr>
+        <w:ind w:left="2160" w:hanging="360"/>
+      </w:pPr>
+      <w:rPr>
+        <w:rFonts w:ascii="Wingdings" w:hAnsi="Wingdings" w:hint="default"/>
+      </w:rPr>
+    </w:lvl>
+    <w:lvl w:ilvl="3" w:tplc="04190001" w:tentative="1">
+      <w:start w:val="1"/>
+      <w:numFmt w:val="bullet"/>
+      <w:lvlText w:val=""/>
+      <w:lvlJc w:val="left"/>
+      <w:pPr>
+        <w:ind w:left="2880" w:hanging="360"/>
+      </w:pPr>
+      <w:rPr>
+        <w:rFonts w:ascii="Symbol" w:hAnsi="Symbol" w:hint="default"/>
+      </w:rPr>
+    </w:lvl>
+    <w:lvl w:ilvl="4" w:tplc="04190003" w:tentative="1">
+      <w:start w:val="1"/>
+      <w:numFmt w:val="bullet"/>
+      <w:lvlText w:val="o"/>
+      <w:lvlJc w:val="left"/>
+      <w:pPr>
+        <w:ind w:left="3600" w:hanging="360"/>
+      </w:pPr>
+      <w:rPr>
+        <w:rFonts w:ascii="Courier New" w:hAnsi="Courier New" w:cs="Courier New" w:hint="default"/>
+      </w:rPr>
+    </w:lvl>
+    <w:lvl w:ilvl="5" w:tplc="04190005" w:tentative="1">
+      <w:start w:val="1"/>
+      <w:numFmt w:val="bullet"/>
+      <w:lvlText w:val=""/>
+      <w:lvlJc w:val="left"/>
+      <w:pPr>
+        <w:ind w:left="4320" w:hanging="360"/>
+      </w:pPr>
+      <w:rPr>
+        <w:rFonts w:ascii="Wingdings" w:hAnsi="Wingdings" w:hint="default"/>
+      </w:rPr>
+    </w:lvl>
+    <w:lvl w:ilvl="6" w:tplc="04190001" w:tentative="1">
+      <w:start w:val="1"/>
+      <w:numFmt w:val="bullet"/>
+      <w:lvlText w:val=""/>
+      <w:lvlJc w:val="left"/>
+      <w:pPr>
+        <w:ind w:left="5040" w:hanging="360"/>
+      </w:pPr>
+      <w:rPr>
+        <w:rFonts w:ascii="Symbol" w:hAnsi="Symbol" w:hint="default"/>
+      </w:rPr>
+    </w:lvl>
+    <w:lvl w:ilvl="7" w:tplc="04190003" w:tentative="1">
+      <w:start w:val="1"/>
+      <w:numFmt w:val="bullet"/>
+      <w:lvlText w:val="o"/>
+      <w:lvlJc w:val="left"/>
+      <w:pPr>
+        <w:ind w:left="5760" w:hanging="360"/>
+      </w:pPr>
+      <w:rPr>
+        <w:rFonts w:ascii="Courier New" w:hAnsi="Courier New" w:cs="Courier New" w:hint="default"/>
+      </w:rPr>
+    </w:lvl>
+    <w:lvl w:ilvl="8" w:tplc="04190005" w:tentative="1">
+      <w:start w:val="1"/>
+      <w:numFmt w:val="bullet"/>
+      <w:lvlText w:val=""/>
+      <w:lvlJc w:val="left"/>
+      <w:pPr>
+        <w:ind w:left="6480" w:hanging="360"/>
+      </w:pPr>
+      <w:rPr>
+        <w:rFonts w:ascii="Wingdings" w:hAnsi="Wingdings" w:hint="default"/>
+      </w:rPr>
+    </w:lvl>
+  </w:abstractNum>
   <w:num w:numId="1">
-    <w:abstractNumId w:val="2"/>
+    <w:abstractNumId w:val="4"/>
   </w:num>
   <w:num w:numId="2">
+    <w:abstractNumId w:val="1"/>
+  </w:num>
+  <w:num w:numId="3">
+    <w:abstractNumId w:val="3"/>
+  </w:num>
+  <w:num w:numId="4">
     <w:abstractNumId w:val="0"/>
   </w:num>
-  <w:num w:numId="3">
-    <w:abstractNumId w:val="1"/>
+  <w:num w:numId="5">
+    <w:abstractNumId w:val="5"/>
+  </w:num>
+  <w:num w:numId="6">
+    <w:abstractNumId w:val="2"/>
   </w:num>
 </w:numbering>
 </file>

</xml_diff>

<commit_message>
Add new option of presentation
</commit_message>
<xml_diff>
--- a/Речь для презентации.docx
+++ b/Речь для презентации.docx
@@ -949,9 +949,6 @@
     <w:p>
       <w:pPr>
         <w:spacing w:after="0"/>
-        <w:rPr>
-          <w:lang w:val="en-US"/>
-        </w:rPr>
       </w:pPr>
     </w:p>
     <w:p>
@@ -1057,10 +1054,7 @@
         <w:t>лу</w:t>
       </w:r>
       <w:r>
-        <w:t>чить вероятность возникновения ошибки в имеющемся канале связи (рассчитать или узнать её, если данная информация имеется в спецификации к каналу свя</w:t>
-      </w:r>
-      <w:r>
-        <w:t>зи/была рассчитана ранее).</w:t>
+        <w:t>чить вероятность возникновения ошибки в имеющемся канале связи (рассчитать или узнать её, если данная информация имеется в спецификации к каналу связи/была рассчитана ранее).</w:t>
       </w:r>
     </w:p>
     <w:p>
@@ -1081,10 +1075,7 @@
         <w:t>max</w:t>
       </w:r>
       <w:r>
-        <w:t xml:space="preserve"> </w:t>
-      </w:r>
-      <w:r>
-        <w:t>информации.</w:t>
+        <w:t xml:space="preserve"> информации.</w:t>
       </w:r>
     </w:p>
     <w:p>
@@ -1096,10 +1087,7 @@
         <w:spacing w:after="0"/>
       </w:pPr>
       <w:r>
-        <w:t xml:space="preserve">В зависимости от доступного размера для полезной информации, можно определится с </w:t>
-      </w:r>
-      <w:r>
-        <w:t>кодеком: просто передача фонемы, передача основных параметров речевого сигнала или же полный набор параметров.</w:t>
+        <w:t>В зависимости от доступного размера для полезной информации, можно определится с кодеком: просто передача фонемы, передача основных параметров речевого сигнала или же полный набор параметров.</w:t>
       </w:r>
     </w:p>
     <w:p>
@@ -1132,51 +1120,21 @@
         <w:spacing w:after="0"/>
       </w:pPr>
       <w:r>
-        <w:t>…примерно 1% (для большинства исследуемых каналов; с округлением в большую сторону).</w:t>
-      </w:r>
-    </w:p>
-    <w:p>
-      <w:pPr>
-        <w:spacing w:after="0"/>
-      </w:pPr>
-      <w:r>
-        <w:t xml:space="preserve">На самом деле это довольно много. Если взять стандарт </w:t>
-      </w:r>
-      <w:proofErr w:type="spellStart"/>
-      <w:r>
-        <w:rPr>
-          <w:lang w:val="en-US"/>
-        </w:rPr>
-        <w:t>iLBC</w:t>
-      </w:r>
-      <w:proofErr w:type="spellEnd"/>
-      <w:r>
-        <w:t>, то у него один из режимов передачи данных составляет 13.33 кбит/с: длина пакета в таком режиме составляет 400 бит. Всего за секунду разговора будет передано ~34 пакета, и в каждом из них будут ошибки.</w:t>
-      </w:r>
-    </w:p>
-    <w:p>
-      <w:pPr>
-        <w:spacing w:after="0"/>
-      </w:pPr>
-      <w:r>
-        <w:t xml:space="preserve">По предлагаемой методологии выбора метода помехоустойчивого кодирования в данном случае можно предложить использовать только </w:t>
-      </w:r>
-      <w:proofErr w:type="spellStart"/>
-      <w:r>
-        <w:t>свёрточный</w:t>
-      </w:r>
-      <w:proofErr w:type="spellEnd"/>
-      <w:r>
-        <w:t xml:space="preserve"> код в сочетании с интерливингом: мы будем иметь не более 4 ошибок на 400 бит, что легко поправится любым из предложенных </w:t>
-      </w:r>
-      <w:proofErr w:type="spellStart"/>
-      <w:r>
-        <w:t>свёрточных</w:t>
-      </w:r>
-      <w:proofErr w:type="spellEnd"/>
-      <w:r>
-        <w:t xml:space="preserve"> кодов (применение блочных кодов будет излишним).</w:t>
-      </w:r>
+        <w:t>В ходе бакалаврской работы было сделано следующее (показать на слайд).</w:t>
+      </w:r>
+    </w:p>
+    <w:p>
+      <w:pPr>
+        <w:spacing w:after="0"/>
+      </w:pPr>
+      <w:r>
+        <w:t>Следует заметить: на фоне иных существующих методов выбора речевого кодека (экспертное оценивание проектных решений, или метод, в основе которого лежит согласование алгоритма речевого кодирования с цифровым каналом связи) предложенный метод является более гибким.</w:t>
+      </w:r>
+    </w:p>
+    <w:p>
+      <w:pPr>
+        <w:spacing w:after="0"/>
+      </w:pPr>
       <w:bookmarkStart w:id="0" w:name="_GoBack"/>
       <w:bookmarkEnd w:id="0"/>
     </w:p>

</xml_diff>

<commit_message>
Add about arsenal + kill some misprints in presentation
</commit_message>
<xml_diff>
--- a/Речь для презентации.docx
+++ b/Речь для презентации.docx
@@ -253,6 +253,10 @@
     <w:p>
       <w:pPr>
         <w:spacing w:after="0"/>
+        <w:rPr>
+          <w:b/>
+          <w:i/>
+        </w:rPr>
       </w:pPr>
       <w:r>
         <w:t xml:space="preserve">Вокодер – самый простой вариант речевого кодека, он определяет номер фонемы (как следствие – любая речь превращается в однотипный вариант; фонема – минимальная смыслоразличительная единица языка, не имеющая лексического или грамматического значения). </w:t>
@@ -265,6 +269,95 @@
       <w:r>
         <w:t>, в свою очередь, определяет параметры фильтра для синтеза речевого сигнала (что позволяет сделать передаваемый сигнал более похожим на речь человека-источника: тон, интонация, тембр).</w:t>
       </w:r>
+      <w:r>
+        <w:t xml:space="preserve"> </w:t>
+      </w:r>
+      <w:r>
+        <w:rPr>
+          <w:b/>
+          <w:i/>
+        </w:rPr>
+        <w:t>Следует заметить, что речевой кодек обычно оценивают по таким кр</w:t>
+      </w:r>
+      <w:r>
+        <w:rPr>
+          <w:b/>
+          <w:i/>
+        </w:rPr>
+        <w:t>и</w:t>
+      </w:r>
+      <w:r>
+        <w:rPr>
+          <w:b/>
+          <w:i/>
+        </w:rPr>
+        <w:t>териям, как скорость работы, усреднённая субъективная оценка (</w:t>
+      </w:r>
+      <w:r>
+        <w:rPr>
+          <w:b/>
+          <w:i/>
+          <w:lang w:val="en-US"/>
+        </w:rPr>
+        <w:t>MOS</w:t>
+      </w:r>
+      <w:r>
+        <w:rPr>
+          <w:b/>
+          <w:i/>
+        </w:rPr>
+        <w:t xml:space="preserve"> – </w:t>
+      </w:r>
+      <w:r>
+        <w:rPr>
+          <w:b/>
+          <w:i/>
+          <w:lang w:val="en-US"/>
+        </w:rPr>
+        <w:t>Mean</w:t>
+      </w:r>
+      <w:r>
+        <w:rPr>
+          <w:b/>
+          <w:i/>
+        </w:rPr>
+        <w:t xml:space="preserve"> </w:t>
+      </w:r>
+      <w:r>
+        <w:rPr>
+          <w:b/>
+          <w:i/>
+          <w:lang w:val="en-US"/>
+        </w:rPr>
+        <w:t>Opinion</w:t>
+      </w:r>
+      <w:r>
+        <w:rPr>
+          <w:b/>
+          <w:i/>
+        </w:rPr>
+        <w:t xml:space="preserve"> </w:t>
+      </w:r>
+      <w:r>
+        <w:rPr>
+          <w:b/>
+          <w:i/>
+          <w:lang w:val="en-US"/>
+        </w:rPr>
+        <w:t>Score</w:t>
+      </w:r>
+      <w:r>
+        <w:rPr>
+          <w:b/>
+          <w:i/>
+        </w:rPr>
+        <w:t>) и требуемая скорость передачи данных.</w:t>
+      </w:r>
+    </w:p>
+    <w:p>
+      <w:pPr>
+        <w:spacing w:after="0"/>
+      </w:pPr>
     </w:p>
     <w:p>
       <w:pPr>
@@ -281,11 +374,9 @@
       <w:r>
         <w:t xml:space="preserve"> (кодируют сразу весь информационный пакет). Однако ни один из помехоустойчивых кодов не в состоянии восстановить правильную информационную последовательность, если ошибкам подверглось слишком много подряд идущих бит. Решением данной проблемы является интерливинг:</w:t>
       </w:r>
-    </w:p>
-    <w:p>
-      <w:pPr>
-        <w:spacing w:after="0"/>
-      </w:pPr>
+      <w:r>
+        <w:t xml:space="preserve"> </w:t>
+      </w:r>
       <w:r>
         <w:t xml:space="preserve">если при передаче информация подверглась пачечным ошибкам, то на приёмной стороне после сборки последовательности для декодирования повреждённые биты окажутся на значительном расстоянии друг от друга. </w:t>
       </w:r>
@@ -294,7 +385,23 @@
       <w:pPr>
         <w:spacing w:after="0"/>
       </w:pPr>
-      <w:r>
+    </w:p>
+    <w:p>
+      <w:pPr>
+        <w:spacing w:after="0"/>
+      </w:pPr>
+    </w:p>
+    <w:p>
+      <w:pPr>
+        <w:spacing w:after="0"/>
+      </w:pPr>
+    </w:p>
+    <w:p>
+      <w:pPr>
+        <w:spacing w:after="0"/>
+      </w:pPr>
+      <w:r>
+        <w:lastRenderedPageBreak/>
         <w:t>Исходя из имеющейся информации, были проведены исследования, в ходе которых были рассмотрены существующие методы обработки речи и предложена своя реализация библиотек, предназначенных для обработки речи, а также методология выбора более подходящего варианта обработки речи с учётом имеющегося канала связи.</w:t>
       </w:r>
     </w:p>
@@ -317,8 +424,203 @@
         <w:rPr>
           <w:b/>
         </w:rPr>
-        <w:lastRenderedPageBreak/>
         <w:t>Слайд 4</w:t>
+      </w:r>
+    </w:p>
+    <w:p>
+      <w:pPr>
+        <w:spacing w:after="0"/>
+        <w:rPr>
+          <w:b/>
+          <w:i/>
+        </w:rPr>
+      </w:pPr>
+      <w:r>
+        <w:t xml:space="preserve">В качестве языка программирования был выбран Си. </w:t>
+      </w:r>
+      <w:r>
+        <w:rPr>
+          <w:b/>
+          <w:i/>
+        </w:rPr>
+        <w:t>Причины выбора – не буду называть, но если спросят, то это было сделано по следующим причинам:</w:t>
+      </w:r>
+    </w:p>
+    <w:p>
+      <w:pPr>
+        <w:spacing w:after="0"/>
+        <w:rPr>
+          <w:b/>
+          <w:i/>
+        </w:rPr>
+      </w:pPr>
+      <w:r>
+        <w:rPr>
+          <w:b/>
+          <w:i/>
+        </w:rPr>
+        <w:t>-язык Си наравне с ассемблерами используется для программирования микроконтроллеров – таким образом область применения написанных библиотек значительно расширяется</w:t>
+      </w:r>
+    </w:p>
+    <w:p>
+      <w:pPr>
+        <w:spacing w:after="0"/>
+        <w:rPr>
+          <w:b/>
+          <w:i/>
+        </w:rPr>
+      </w:pPr>
+      <w:r>
+        <w:rPr>
+          <w:b/>
+          <w:i/>
+        </w:rPr>
+        <w:t>-написанное на классическом Си приложение будет кроссплатформенным (на уровне исходных кодов): данные библиотеки получат возможность встраиваться в приложения, написанные на разных ОС</w:t>
+      </w:r>
+    </w:p>
+    <w:p>
+      <w:pPr>
+        <w:spacing w:after="0"/>
+      </w:pPr>
+      <w:r>
+        <w:t>Сам код писался в свободно распространяемых текстовых редакторах.</w:t>
+      </w:r>
+    </w:p>
+    <w:p>
+      <w:pPr>
+        <w:spacing w:after="0"/>
+      </w:pPr>
+      <w:r>
+        <w:t xml:space="preserve">Компиляторы: на </w:t>
+      </w:r>
+      <w:r>
+        <w:rPr>
+          <w:lang w:val="en-US"/>
+        </w:rPr>
+        <w:t>Windows</w:t>
+      </w:r>
+      <w:r>
+        <w:t xml:space="preserve"> </w:t>
+      </w:r>
+      <w:r>
+        <w:rPr>
+          <w:lang w:val="en-US"/>
+        </w:rPr>
+        <w:t>CL</w:t>
+      </w:r>
+      <w:r>
+        <w:t xml:space="preserve"> (поставляется вместе с </w:t>
+      </w:r>
+      <w:r>
+        <w:rPr>
+          <w:lang w:val="en-US"/>
+        </w:rPr>
+        <w:t>Visual</w:t>
+      </w:r>
+      <w:r>
+        <w:t xml:space="preserve"> </w:t>
+      </w:r>
+      <w:r>
+        <w:rPr>
+          <w:lang w:val="en-US"/>
+        </w:rPr>
+        <w:t>Studio</w:t>
+      </w:r>
+      <w:r>
+        <w:t xml:space="preserve">) и </w:t>
+      </w:r>
+      <w:proofErr w:type="spellStart"/>
+      <w:r>
+        <w:rPr>
+          <w:lang w:val="en-US"/>
+        </w:rPr>
+        <w:t>MinGW</w:t>
+      </w:r>
+      <w:proofErr w:type="spellEnd"/>
+      <w:r>
+        <w:t xml:space="preserve"> (адаптированный под </w:t>
+      </w:r>
+      <w:r>
+        <w:rPr>
+          <w:lang w:val="en-US"/>
+        </w:rPr>
+        <w:t>Windows</w:t>
+      </w:r>
+      <w:r>
+        <w:t xml:space="preserve"> </w:t>
+      </w:r>
+      <w:r>
+        <w:rPr>
+          <w:lang w:val="en-US"/>
+        </w:rPr>
+        <w:t>GCC</w:t>
+      </w:r>
+      <w:r>
+        <w:t xml:space="preserve">), на </w:t>
+      </w:r>
+      <w:r>
+        <w:rPr>
+          <w:lang w:val="en-US"/>
+        </w:rPr>
+        <w:t>Linux</w:t>
+      </w:r>
+      <w:r>
+        <w:t xml:space="preserve"> – </w:t>
+      </w:r>
+      <w:r>
+        <w:rPr>
+          <w:lang w:val="en-US"/>
+        </w:rPr>
+        <w:t>GCC</w:t>
+      </w:r>
+      <w:r>
+        <w:t>.</w:t>
+      </w:r>
+    </w:p>
+    <w:p>
+      <w:pPr>
+        <w:spacing w:after="0"/>
+      </w:pPr>
+      <w:r>
+        <w:t>Про тестирование – всё на слайде (</w:t>
+      </w:r>
+      <w:r>
+        <w:rPr>
+          <w:b/>
+          <w:i/>
+        </w:rPr>
+        <w:t>можно просто зачитать</w:t>
+      </w:r>
+      <w:r>
+        <w:t>).</w:t>
+      </w:r>
+    </w:p>
+    <w:p>
+      <w:pPr>
+        <w:spacing w:after="0"/>
+        <w:rPr>
+          <w:b/>
+        </w:rPr>
+      </w:pPr>
+    </w:p>
+    <w:p>
+      <w:pPr>
+        <w:spacing w:after="0"/>
+        <w:rPr>
+          <w:b/>
+        </w:rPr>
+      </w:pPr>
+      <w:r>
+        <w:rPr>
+          <w:b/>
+        </w:rPr>
+        <w:t xml:space="preserve">Слайд </w:t>
+      </w:r>
+      <w:r>
+        <w:rPr>
+          <w:b/>
+        </w:rPr>
+        <w:t>5</w:t>
       </w:r>
     </w:p>
     <w:p>
@@ -398,7 +700,13 @@
         <w:rPr>
           <w:b/>
         </w:rPr>
-        <w:t>Слайд 5</w:t>
+        <w:t xml:space="preserve">Слайд </w:t>
+      </w:r>
+      <w:r>
+        <w:rPr>
+          <w:b/>
+        </w:rPr>
+        <w:t>6</w:t>
       </w:r>
     </w:p>
     <w:p>
@@ -486,7 +794,7 @@
         <w:rPr>
           <w:b/>
         </w:rPr>
-        <w:t>6</w:t>
+        <w:t>7</w:t>
       </w:r>
     </w:p>
     <w:p>
@@ -547,17 +855,52 @@
           <w:b/>
         </w:rPr>
       </w:pPr>
-      <w:r>
-        <w:rPr>
-          <w:b/>
-        </w:rPr>
+    </w:p>
+    <w:p>
+      <w:pPr>
+        <w:spacing w:after="0"/>
+        <w:rPr>
+          <w:b/>
+        </w:rPr>
+      </w:pPr>
+    </w:p>
+    <w:p>
+      <w:pPr>
+        <w:spacing w:after="0"/>
+        <w:rPr>
+          <w:b/>
+        </w:rPr>
+      </w:pPr>
+    </w:p>
+    <w:p>
+      <w:pPr>
+        <w:spacing w:after="0"/>
+        <w:rPr>
+          <w:b/>
+        </w:rPr>
+      </w:pPr>
+    </w:p>
+    <w:p>
+      <w:pPr>
+        <w:spacing w:after="0"/>
+        <w:rPr>
+          <w:b/>
+        </w:rPr>
+      </w:pPr>
+      <w:bookmarkStart w:id="0" w:name="_GoBack"/>
+      <w:bookmarkEnd w:id="0"/>
+      <w:r>
+        <w:rPr>
+          <w:b/>
+        </w:rPr>
+        <w:lastRenderedPageBreak/>
         <w:t xml:space="preserve">Слайд </w:t>
       </w:r>
       <w:r>
         <w:rPr>
           <w:b/>
         </w:rPr>
-        <w:t>7</w:t>
+        <w:t>8</w:t>
       </w:r>
     </w:p>
     <w:p>
@@ -799,7 +1142,7 @@
         <w:rPr>
           <w:b/>
         </w:rPr>
-        <w:t>8</w:t>
+        <w:t>9</w:t>
       </w:r>
     </w:p>
     <w:p>
@@ -834,209 +1177,295 @@
     <w:p>
       <w:pPr>
         <w:spacing w:after="0"/>
-      </w:pPr>
-    </w:p>
-    <w:p>
-      <w:pPr>
-        <w:spacing w:after="0"/>
-      </w:pPr>
-    </w:p>
-    <w:p>
-      <w:pPr>
-        <w:spacing w:after="0"/>
-        <w:rPr>
-          <w:b/>
-        </w:rPr>
-      </w:pPr>
-      <w:r>
-        <w:rPr>
-          <w:b/>
-        </w:rPr>
+        <w:rPr>
+          <w:b/>
+        </w:rPr>
+      </w:pPr>
+      <w:r>
+        <w:rPr>
+          <w:b/>
+        </w:rPr>
+        <w:t xml:space="preserve">Слайд </w:t>
+      </w:r>
+      <w:r>
+        <w:rPr>
+          <w:b/>
+        </w:rPr>
+        <w:t>10</w:t>
+      </w:r>
+    </w:p>
+    <w:p>
+      <w:pPr>
+        <w:spacing w:after="0"/>
+      </w:pPr>
+      <w:r>
+        <w:t>Библиотека для речевого кодирования выполнена на интерфейсах. Это позволяет разработчику определить, что ему нужно, но при этом оставляет за ним выбор алгоритмов для речевого кодека.</w:t>
+      </w:r>
+    </w:p>
+    <w:p>
+      <w:pPr>
+        <w:spacing w:after="0"/>
+      </w:pPr>
+    </w:p>
+    <w:p>
+      <w:pPr>
+        <w:spacing w:after="0"/>
+        <w:rPr>
+          <w:b/>
+        </w:rPr>
+      </w:pPr>
+      <w:r>
+        <w:rPr>
+          <w:b/>
+        </w:rPr>
+        <w:t xml:space="preserve">Слайд </w:t>
+      </w:r>
+      <w:r>
+        <w:rPr>
+          <w:b/>
+        </w:rPr>
+        <w:t>11</w:t>
+      </w:r>
+    </w:p>
+    <w:p>
+      <w:pPr>
+        <w:spacing w:after="0"/>
+        <w:rPr>
+          <w:b/>
+          <w:i/>
+        </w:rPr>
+      </w:pPr>
+      <w:r>
+        <w:rPr>
+          <w:b/>
+          <w:i/>
+        </w:rPr>
+        <w:t>Слайд для перехода от речевого кодирования к помехоустойчивому.</w:t>
+      </w:r>
+    </w:p>
+    <w:p>
+      <w:pPr>
+        <w:spacing w:after="0"/>
+      </w:pPr>
+      <w:r>
+        <w:t>Речевое кодирование не является помехозащищённым, поэтому требуется ввести защиту от помех. Следует заметить, что в простейшем случае защита от ошибок заключается только в обнаружении ошибки.</w:t>
+      </w:r>
+    </w:p>
+    <w:p>
+      <w:pPr>
+        <w:spacing w:after="0"/>
+      </w:pPr>
+    </w:p>
+    <w:p>
+      <w:pPr>
+        <w:spacing w:after="0"/>
+        <w:rPr>
+          <w:b/>
+        </w:rPr>
+      </w:pPr>
+      <w:r>
+        <w:rPr>
+          <w:b/>
+        </w:rPr>
+        <w:t xml:space="preserve">Слайд </w:t>
+      </w:r>
+      <w:r>
+        <w:rPr>
+          <w:b/>
+        </w:rPr>
+        <w:t>12</w:t>
+      </w:r>
+    </w:p>
+    <w:p>
+      <w:pPr>
+        <w:spacing w:after="0"/>
+      </w:pPr>
+      <w:r>
+        <w:t>В ходе исследования из всех рассмотренных методов помехоустойчивого кодирования были выбраны и реализованы следующие методы, т.к. они отвечали следующим критериям: могут находить и исправлять ошибки; простота реализации; применяются в существующих каналах связи.</w:t>
+      </w:r>
+    </w:p>
+    <w:p>
+      <w:pPr>
+        <w:spacing w:after="0"/>
+        <w:rPr>
+          <w:b/>
+          <w:i/>
+        </w:rPr>
+      </w:pPr>
+      <w:r>
+        <w:rPr>
+          <w:b/>
+          <w:i/>
+        </w:rPr>
+        <w:t xml:space="preserve">Следует заметить, что говоря о </w:t>
+      </w:r>
+      <w:proofErr w:type="spellStart"/>
+      <w:r>
+        <w:rPr>
+          <w:b/>
+          <w:i/>
+        </w:rPr>
+        <w:t>свёрточных</w:t>
+      </w:r>
+      <w:proofErr w:type="spellEnd"/>
+      <w:r>
+        <w:rPr>
+          <w:b/>
+          <w:i/>
+        </w:rPr>
+        <w:t xml:space="preserve"> кодеках обычно подразумевают кодирование полиномом с задержкой (т.к. данный метод наиболее распространён). Однако для того, чтобы отличать между собой 2 представленных метода, автором (мною) введено такое название. Это же касается дополнения до чётности: термины «выколотое прямое –/итерированное произведение кодов» встречаются крайне редко, поэтому вместо них использовался термин «дополнение до чётности».</w:t>
+      </w:r>
+    </w:p>
+    <w:p>
+      <w:pPr>
+        <w:spacing w:after="0"/>
+      </w:pPr>
+    </w:p>
+    <w:p>
+      <w:pPr>
+        <w:spacing w:after="0"/>
+        <w:rPr>
+          <w:b/>
+        </w:rPr>
+      </w:pPr>
+      <w:r>
+        <w:rPr>
+          <w:b/>
+        </w:rPr>
+        <w:t xml:space="preserve">Слайд </w:t>
+      </w:r>
+      <w:r>
+        <w:rPr>
+          <w:b/>
+        </w:rPr>
+        <w:t>13</w:t>
+      </w:r>
+    </w:p>
+    <w:p>
+      <w:pPr>
+        <w:spacing w:after="0"/>
+      </w:pPr>
+      <w:r>
+        <w:t>Основной вопрос, который встаёт при выборе метода помехоустойчивого кодирования – это (</w:t>
+      </w:r>
+      <w:r>
+        <w:rPr>
+          <w:b/>
+          <w:i/>
+        </w:rPr>
+        <w:t>показать на слайд и зачитать</w:t>
+      </w:r>
+      <w:r>
+        <w:t>).</w:t>
+      </w:r>
+    </w:p>
+    <w:p>
+      <w:pPr>
+        <w:spacing w:after="0"/>
+      </w:pPr>
+      <w:r>
+        <w:t xml:space="preserve">Для ответа на данный вопрос в первую очередь следует рассчитать вероятность возникновения ошибки при передаче информации. Ранее уже проводились исследования, связанные с расчётом вероятности возникновения ошибки в канале связи </w:t>
+      </w:r>
+      <w:r>
+        <w:rPr>
+          <w:i/>
+        </w:rPr>
+        <w:t>(источники (с 13 по 16) указаны в бакалаврской работе; в частности, данные исследования проводились академией Федеральной Службы Охраны РФ в 2013 году)</w:t>
+      </w:r>
+      <w:r>
+        <w:t xml:space="preserve">.  После изучения данных исследований, стало известно, что </w:t>
+      </w:r>
+      <w:r>
         <w:lastRenderedPageBreak/>
+        <w:t>вероятность возникновения ошибки в канале связи составляет около 1% (с округлением в большую сторону).</w:t>
+      </w:r>
+    </w:p>
+    <w:p>
+      <w:pPr>
+        <w:spacing w:after="0"/>
+        <w:rPr>
+          <w:b/>
+          <w:i/>
+        </w:rPr>
+      </w:pPr>
+      <w:r>
+        <w:rPr>
+          <w:b/>
+          <w:i/>
+        </w:rPr>
+        <w:t xml:space="preserve">Пример с </w:t>
+      </w:r>
+      <w:proofErr w:type="spellStart"/>
+      <w:r>
+        <w:rPr>
+          <w:b/>
+          <w:i/>
+          <w:lang w:val="en-US"/>
+        </w:rPr>
+        <w:t>iLBC</w:t>
+      </w:r>
+      <w:proofErr w:type="spellEnd"/>
+      <w:r>
+        <w:rPr>
+          <w:b/>
+          <w:i/>
+        </w:rPr>
+        <w:t xml:space="preserve">: 400 бит | 30 </w:t>
+      </w:r>
+      <w:proofErr w:type="spellStart"/>
+      <w:r>
+        <w:rPr>
+          <w:b/>
+          <w:i/>
+        </w:rPr>
+        <w:t>мс</w:t>
+      </w:r>
+      <w:proofErr w:type="spellEnd"/>
+      <w:r>
+        <w:rPr>
+          <w:b/>
+          <w:i/>
+        </w:rPr>
+        <w:t xml:space="preserve"> | 13.33 кбит/с | 33 пакета/с</w:t>
+      </w:r>
+    </w:p>
+    <w:p>
+      <w:pPr>
+        <w:spacing w:after="0"/>
+      </w:pPr>
+    </w:p>
+    <w:p>
+      <w:pPr>
+        <w:spacing w:after="0"/>
+        <w:rPr>
+          <w:b/>
+        </w:rPr>
+      </w:pPr>
+      <w:r>
+        <w:rPr>
+          <w:b/>
+        </w:rPr>
         <w:t xml:space="preserve">Слайд </w:t>
       </w:r>
       <w:r>
         <w:rPr>
           <w:b/>
         </w:rPr>
-        <w:t>9</w:t>
-      </w:r>
-    </w:p>
-    <w:p>
-      <w:pPr>
-        <w:spacing w:after="0"/>
-      </w:pPr>
-      <w:r>
-        <w:t>Библиотека для речевого кодирования выполнена на интерфейсах. Это позволяет разработчику определить, что ему нужно, но при этом оставляет за ним выбор алгоритмов для речевого кодека.</w:t>
-      </w:r>
-    </w:p>
-    <w:p>
-      <w:pPr>
-        <w:spacing w:after="0"/>
-      </w:pPr>
-    </w:p>
-    <w:p>
-      <w:pPr>
-        <w:spacing w:after="0"/>
-        <w:rPr>
-          <w:b/>
-        </w:rPr>
-      </w:pPr>
-      <w:r>
-        <w:rPr>
-          <w:b/>
-        </w:rPr>
-        <w:t>Слайд 10</w:t>
-      </w:r>
-    </w:p>
-    <w:p>
-      <w:pPr>
-        <w:spacing w:after="0"/>
-        <w:rPr>
-          <w:b/>
-          <w:i/>
-        </w:rPr>
-      </w:pPr>
-      <w:r>
-        <w:rPr>
-          <w:b/>
-          <w:i/>
-        </w:rPr>
-        <w:t>Слайд для перехода от речевого кодирования к помехоустойчивому.</w:t>
-      </w:r>
-    </w:p>
-    <w:p>
-      <w:pPr>
-        <w:spacing w:after="0"/>
-      </w:pPr>
-      <w:r>
-        <w:t>Речевое кодирование не является помехозащищённым, поэтому требуется ввести защиту от помех. Следует заметить, что в простейшем случае защита от ошибок заключается только в обнаружении ошибки.</w:t>
-      </w:r>
-    </w:p>
-    <w:p>
-      <w:pPr>
-        <w:spacing w:after="0"/>
-      </w:pPr>
-    </w:p>
-    <w:p>
-      <w:pPr>
-        <w:spacing w:after="0"/>
-        <w:rPr>
-          <w:b/>
-        </w:rPr>
-      </w:pPr>
-      <w:r>
-        <w:rPr>
-          <w:b/>
-        </w:rPr>
-        <w:t>Слайд 1</w:t>
-      </w:r>
-      <w:r>
-        <w:rPr>
-          <w:b/>
-        </w:rPr>
-        <w:t>1</w:t>
-      </w:r>
-    </w:p>
-    <w:p>
-      <w:pPr>
-        <w:spacing w:after="0"/>
-      </w:pPr>
-      <w:r>
-        <w:t>В ходе исследования из всех рассмотренных методов помехоустойчивого кодирования были выбраны и реализованы следующие методы, т.к. они отвечали следующим критериям: могут находить и исправлять ошибки; простота реализации; применяются в существующих каналах связи.</w:t>
-      </w:r>
-    </w:p>
-    <w:p>
-      <w:pPr>
-        <w:spacing w:after="0"/>
-      </w:pPr>
-    </w:p>
-    <w:p>
-      <w:pPr>
-        <w:spacing w:after="0"/>
-        <w:rPr>
-          <w:b/>
-        </w:rPr>
-      </w:pPr>
-      <w:r>
-        <w:rPr>
-          <w:b/>
-        </w:rPr>
-        <w:t xml:space="preserve">Слайд </w:t>
-      </w:r>
-      <w:r>
-        <w:rPr>
-          <w:b/>
-        </w:rPr>
-        <w:t>12</w:t>
-      </w:r>
-    </w:p>
-    <w:p>
-      <w:pPr>
-        <w:spacing w:after="0"/>
-      </w:pPr>
-      <w:r>
-        <w:t>Основной вопрос, который встаёт при выборе метода помехоустойчивого кодирования – это (</w:t>
-      </w:r>
-      <w:r>
-        <w:rPr>
-          <w:b/>
-          <w:i/>
-        </w:rPr>
-        <w:t>показать на слайд и зачитать</w:t>
-      </w:r>
-      <w:r>
-        <w:t>).</w:t>
-      </w:r>
-    </w:p>
-    <w:p>
-      <w:pPr>
-        <w:spacing w:after="0"/>
-      </w:pPr>
-      <w:r>
-        <w:t xml:space="preserve">Для ответа на данный вопрос в первую очередь следует рассчитать вероятность возникновения ошибки при передаче информации. Ранее уже проводились исследования, связанные с расчётом вероятности возникновения ошибки в канале связи </w:t>
-      </w:r>
-      <w:r>
-        <w:rPr>
-          <w:i/>
-        </w:rPr>
-        <w:t>(источники (с 13 по 16) указаны в бакалаврской работе; в частности, данные исследования проводились академией Федеральной Службы Охраны РФ в 2013 году)</w:t>
-      </w:r>
-      <w:r>
-        <w:t>.  После изучения данных исследований, стало известно, что вероятность возникновения ошибки в канале связи составляет около 1% (с округлением в большую сторону).</w:t>
-      </w:r>
-    </w:p>
-    <w:p>
-      <w:pPr>
-        <w:spacing w:after="0"/>
-      </w:pPr>
-    </w:p>
-    <w:p>
-      <w:pPr>
-        <w:spacing w:after="0"/>
-        <w:rPr>
-          <w:b/>
-        </w:rPr>
-      </w:pPr>
-      <w:r>
-        <w:rPr>
-          <w:b/>
-        </w:rPr>
-        <w:t>Слайд 1</w:t>
-      </w:r>
-      <w:r>
-        <w:rPr>
-          <w:b/>
-        </w:rPr>
-        <w:t>3</w:t>
-      </w:r>
-    </w:p>
-    <w:p>
-      <w:pPr>
-        <w:spacing w:after="0"/>
-      </w:pPr>
-      <w:r>
-        <w:t>Эффективность речевого кодека оценивается по трём критериям: требуемая полоса пропускания, скорость работы и усреднённая субъективная оценка. Т.к. последние 2 критерия не всегда можно рассчитать однозначно, в основу данной методологии легло требование к полосе пропускания.</w:t>
+        <w:t>14</w:t>
+      </w:r>
+    </w:p>
+    <w:p>
+      <w:pPr>
+        <w:spacing w:after="0"/>
+      </w:pPr>
+      <w:r>
+        <w:t xml:space="preserve">Как говорилось вначале, </w:t>
+      </w:r>
+      <w:r>
+        <w:t>э</w:t>
+      </w:r>
+      <w:r>
+        <w:t>ффективность речевого кодека оценивается по трём критериям: требуемая полоса пропускания, скорость работы и усреднённая субъективная оценка. Т.к. последние 2 критерия не всегда можно рассчитать однозначно, в основу данной методологии легло требование к полосе пропускания.</w:t>
       </w:r>
     </w:p>
     <w:p>
@@ -1112,7 +1541,7 @@
         <w:rPr>
           <w:b/>
         </w:rPr>
-        <w:t>4</w:t>
+        <w:t>5</w:t>
       </w:r>
     </w:p>
     <w:p>
@@ -1135,8 +1564,6 @@
       <w:pPr>
         <w:spacing w:after="0"/>
       </w:pPr>
-      <w:bookmarkStart w:id="0" w:name="_GoBack"/>
-      <w:bookmarkEnd w:id="0"/>
     </w:p>
     <w:sectPr>
       <w:pgSz w:w="11906" w:h="16838"/>
@@ -2232,6 +2659,23 @@
       <w:contextualSpacing/>
     </w:pPr>
   </w:style>
+  <w:style w:type="paragraph" w:styleId="a4">
+    <w:name w:val="Normal (Web)"/>
+    <w:basedOn w:val="a"/>
+    <w:uiPriority w:val="99"/>
+    <w:semiHidden/>
+    <w:unhideWhenUsed/>
+    <w:rsid w:val="009C7E24"/>
+    <w:pPr>
+      <w:spacing w:before="100" w:beforeAutospacing="1" w:after="100" w:afterAutospacing="1" w:line="240" w:lineRule="auto"/>
+    </w:pPr>
+    <w:rPr>
+      <w:rFonts w:ascii="Times New Roman" w:eastAsia="Times New Roman" w:hAnsi="Times New Roman" w:cs="Times New Roman"/>
+      <w:sz w:val="24"/>
+      <w:szCs w:val="24"/>
+      <w:lang w:eastAsia="ru-RU"/>
+    </w:rPr>
+  </w:style>
 </w:styles>
 </file>
 

</xml_diff>